<commit_message>
#Add logo SANDATA login
</commit_message>
<xml_diff>
--- a/demo/Guide_Install.docx
+++ b/demo/Guide_Install.docx
@@ -298,6 +298,11 @@
           <w:ilvl w:val="0"/>
           <w:numId w:val="2"/>
         </w:numPr>
+        <w:rPr>
+          <w:rStyle w:val="Hyperlink"/>
+          <w:color w:val="000000"/>
+          <w:u w:val="none"/>
+        </w:rPr>
       </w:pPr>
       <w:r>
         <w:t xml:space="preserve">After the console appeared, please open browser and navigate to: </w:t>
@@ -307,24 +312,116 @@
           <w:rPr>
             <w:rStyle w:val="Hyperlink"/>
           </w:rPr>
-          <w:t>https://localhost:5001/login</w:t>
+          <w:t>https://localhost:5000/login</w:t>
         </w:r>
       </w:hyperlink>
+      <w:r>
+        <w:rPr>
+          <w:rStyle w:val="Hyperlink"/>
+        </w:rPr>
+        <w:t>.</w:t>
+      </w:r>
+      <w:r>
+        <w:rPr>
+          <w:rStyle w:val="Hyperlink"/>
+        </w:rPr>
+        <w:t xml:space="preserve"> </w:t>
+      </w:r>
+      <w:r>
+        <w:rPr>
+          <w:rStyle w:val="Hyperlink"/>
+          <w:color w:val="auto"/>
+          <w:u w:val="none"/>
+        </w:rPr>
+        <w:t>Then start using the tool.</w:t>
+      </w:r>
     </w:p>
     <w:p>
       <w:pPr>
-        <w:ind w:left="360"/>
+        <w:pStyle w:val="ListParagraph"/>
       </w:pPr>
     </w:p>
     <w:p>
       <w:pPr>
-        <w:ind w:left="360"/>
-      </w:pPr>
-      <w:r>
-        <w:t>Thank you!</w:t>
+        <w:pStyle w:val="ListParagraph"/>
+      </w:pPr>
+      <w:r>
+        <w:rPr>
+          <w:noProof/>
+        </w:rPr>
+        <w:drawing>
+          <wp:inline distT="0" distB="0" distL="0" distR="0" wp14:anchorId="6C35084B" wp14:editId="04B2164D">
+            <wp:extent cx="5731510" cy="5277485"/>
+            <wp:effectExtent l="0" t="0" r="0" b="0"/>
+            <wp:docPr id="2" name="Picture 2"/>
+            <wp:cNvGraphicFramePr>
+              <a:graphicFrameLocks xmlns:a="http://schemas.openxmlformats.org/drawingml/2006/main" noChangeAspect="1"/>
+            </wp:cNvGraphicFramePr>
+            <a:graphic xmlns:a="http://schemas.openxmlformats.org/drawingml/2006/main">
+              <a:graphicData uri="http://schemas.openxmlformats.org/drawingml/2006/picture">
+                <pic:pic xmlns:pic="http://schemas.openxmlformats.org/drawingml/2006/picture">
+                  <pic:nvPicPr>
+                    <pic:cNvPr id="0" name="Picture 1"/>
+                    <pic:cNvPicPr>
+                      <a:picLocks noChangeAspect="1" noChangeArrowheads="1"/>
+                    </pic:cNvPicPr>
+                  </pic:nvPicPr>
+                  <pic:blipFill>
+                    <a:blip r:embed="rId10">
+                      <a:extLst>
+                        <a:ext uri="{28A0092B-C50C-407E-A947-70E740481C1C}">
+                          <a14:useLocalDpi xmlns:a14="http://schemas.microsoft.com/office/drawing/2010/main" val="0"/>
+                        </a:ext>
+                      </a:extLst>
+                    </a:blip>
+                    <a:srcRect/>
+                    <a:stretch>
+                      <a:fillRect/>
+                    </a:stretch>
+                  </pic:blipFill>
+                  <pic:spPr bwMode="auto">
+                    <a:xfrm>
+                      <a:off x="0" y="0"/>
+                      <a:ext cx="5731510" cy="5277485"/>
+                    </a:xfrm>
+                    <a:prstGeom prst="rect">
+                      <a:avLst/>
+                    </a:prstGeom>
+                    <a:noFill/>
+                    <a:ln>
+                      <a:noFill/>
+                    </a:ln>
+                  </pic:spPr>
+                </pic:pic>
+              </a:graphicData>
+            </a:graphic>
+          </wp:inline>
+        </w:drawing>
       </w:r>
       <w:bookmarkStart w:id="0" w:name="_GoBack"/>
       <w:bookmarkEnd w:id="0"/>
+    </w:p>
+    <w:p>
+      <w:pPr>
+        <w:ind w:left="360"/>
+      </w:pPr>
+      <w:r>
+        <w:t>(</w:t>
+      </w:r>
+      <w:r>
+        <w:t>We’re currently setup the port is 5000 by default. We will make the default ports as parameters if needed.</w:t>
+      </w:r>
+      <w:r>
+        <w:t>)</w:t>
+      </w:r>
+    </w:p>
+    <w:p>
+      <w:pPr>
+        <w:ind w:left="360"/>
+      </w:pPr>
+      <w:r>
+        <w:t>Thank you!</w:t>
+      </w:r>
     </w:p>
     <w:sectPr>
       <w:pgSz w:w="11906" w:h="16838" w:code="9"/>

</xml_diff>